<commit_message>
[yjh]player 컨셉 정보 추가
</commit_message>
<xml_diff>
--- a/report/[AR]캠퍼스투어02.docx
+++ b/report/[AR]캠퍼스투어02.docx
@@ -1,6 +1,6 @@
 
 <file path=word/document.xml><?xml version="1.0" encoding="utf-8"?>
-<w:document xmlns:wpc="http://schemas.microsoft.com/office/word/2010/wordprocessingCanvas" xmlns:cx="http://schemas.microsoft.com/office/drawing/2014/chartex" xmlns:cx1="http://schemas.microsoft.com/office/drawing/2015/9/8/chartex" xmlns:cx2="http://schemas.microsoft.com/office/drawing/2015/10/21/chartex" xmlns:cx3="http://schemas.microsoft.com/office/drawing/2016/5/9/chartex" xmlns:cx4="http://schemas.microsoft.com/office/drawing/2016/5/10/chartex" xmlns:cx5="http://schemas.microsoft.com/office/drawing/2016/5/11/chartex" xmlns:cx6="http://schemas.microsoft.com/office/drawing/2016/5/12/chartex" xmlns:cx7="http://schemas.microsoft.com/office/drawing/2016/5/13/chartex" xmlns:cx8="http://schemas.microsoft.com/office/drawing/2016/5/14/chartex" xmlns:mc="http://schemas.openxmlformats.org/markup-compatibility/2006" xmlns:aink="http://schemas.microsoft.com/office/drawing/2016/ink" xmlns:am3d="http://schemas.microsoft.com/office/drawing/2017/model3d" xmlns:o="urn:schemas-microsoft-com:office:office" xmlns:r="http://schemas.openxmlformats.org/officeDocument/2006/relationships" xmlns:m="http://schemas.openxmlformats.org/officeDocument/2006/math" xmlns:v="urn:schemas-microsoft-com:vml" xmlns:wp14="http://schemas.microsoft.com/office/word/2010/wordprocessingDrawing" xmlns:wp="http://schemas.openxmlformats.org/drawingml/2006/wordprocessingDrawing" xmlns:w10="urn:schemas-microsoft-com:office:word" xmlns:w="http://schemas.openxmlformats.org/wordprocessingml/2006/main" xmlns:w14="http://schemas.microsoft.com/office/word/2010/wordml" xmlns:w15="http://schemas.microsoft.com/office/word/2012/wordml" xmlns:w16cid="http://schemas.microsoft.com/office/word/2016/wordml/cid" xmlns:w16se="http://schemas.microsoft.com/office/word/2015/wordml/symex" xmlns:wpg="http://schemas.microsoft.com/office/word/2010/wordprocessingGroup" xmlns:wpi="http://schemas.microsoft.com/office/word/2010/wordprocessingInk" xmlns:wne="http://schemas.microsoft.com/office/word/2006/wordml" xmlns:wps="http://schemas.microsoft.com/office/word/2010/wordprocessingShape" mc:Ignorable="w14 w15 w16se w16cid wp14">
+<w:document xmlns:wpc="http://schemas.microsoft.com/office/word/2010/wordprocessingCanvas" xmlns:cx="http://schemas.microsoft.com/office/drawing/2014/chartex" xmlns:cx1="http://schemas.microsoft.com/office/drawing/2015/9/8/chartex" xmlns:cx2="http://schemas.microsoft.com/office/drawing/2015/10/21/chartex" xmlns:cx3="http://schemas.microsoft.com/office/drawing/2016/5/9/chartex" xmlns:cx4="http://schemas.microsoft.com/office/drawing/2016/5/10/chartex" xmlns:cx5="http://schemas.microsoft.com/office/drawing/2016/5/11/chartex" xmlns:cx6="http://schemas.microsoft.com/office/drawing/2016/5/12/chartex" xmlns:cx7="http://schemas.microsoft.com/office/drawing/2016/5/13/chartex" xmlns:cx8="http://schemas.microsoft.com/office/drawing/2016/5/14/chartex" xmlns:mc="http://schemas.openxmlformats.org/markup-compatibility/2006" xmlns:aink="http://schemas.microsoft.com/office/drawing/2016/ink" xmlns:am3d="http://schemas.microsoft.com/office/drawing/2017/model3d" xmlns:o="urn:schemas-microsoft-com:office:office" xmlns:r="http://schemas.openxmlformats.org/officeDocument/2006/relationships" xmlns:m="http://schemas.openxmlformats.org/officeDocument/2006/math" xmlns:v="urn:schemas-microsoft-com:vml" xmlns:wp14="http://schemas.microsoft.com/office/word/2010/wordprocessingDrawing" xmlns:wp="http://schemas.openxmlformats.org/drawingml/2006/wordprocessingDrawing" xmlns:w10="urn:schemas-microsoft-com:office:word" xmlns:w="http://schemas.openxmlformats.org/wordprocessingml/2006/main" xmlns:w14="http://schemas.microsoft.com/office/word/2010/wordml" xmlns:w15="http://schemas.microsoft.com/office/word/2012/wordml" xmlns:w16cex="http://schemas.microsoft.com/office/word/2018/wordml/cex" xmlns:w16cid="http://schemas.microsoft.com/office/word/2016/wordml/cid" xmlns:w16="http://schemas.microsoft.com/office/word/2018/wordml" xmlns:w16se="http://schemas.microsoft.com/office/word/2015/wordml/symex" xmlns:wpg="http://schemas.microsoft.com/office/word/2010/wordprocessingGroup" xmlns:wpi="http://schemas.microsoft.com/office/word/2010/wordprocessingInk" xmlns:wne="http://schemas.microsoft.com/office/word/2006/wordml" xmlns:wps="http://schemas.microsoft.com/office/word/2010/wordprocessingShape" mc:Ignorable="w14 w15 w16se w16cid w16 w16cex wp14">
   <w:body>
     <w:p>
       <w:pPr>
@@ -3863,6 +3863,190 @@
         <w:spacing w:after="0"/>
         <w:ind w:leftChars="100" w:left="200"/>
       </w:pPr>
+      <w:r>
+        <w:rPr>
+          <w:rFonts w:hint="eastAsia"/>
+        </w:rPr>
+        <w:t xml:space="preserve"> 학생들이 흥미와 집중을 높일 수 있도록 컨셉을 잡아주었고 컨셉은 판타지로 잡았다.</w:t>
+      </w:r>
+    </w:p>
+    <w:p>
+      <w:pPr>
+        <w:widowControl/>
+        <w:wordWrap/>
+        <w:autoSpaceDE/>
+        <w:autoSpaceDN/>
+        <w:spacing w:after="0"/>
+        <w:ind w:leftChars="100" w:left="200"/>
+      </w:pPr>
+      <w:r>
+        <w:rPr>
+          <w:noProof/>
+        </w:rPr>
+        <w:drawing>
+          <wp:inline distT="0" distB="0" distL="0" distR="0" wp14:anchorId="495D9B2E" wp14:editId="3DC0E306">
+            <wp:extent cx="3049088" cy="2296973"/>
+            <wp:effectExtent l="0" t="0" r="0" b="8255"/>
+            <wp:docPr id="10" name="그림 10"/>
+            <wp:cNvGraphicFramePr>
+              <a:graphicFrameLocks xmlns:a="http://schemas.openxmlformats.org/drawingml/2006/main" noChangeAspect="1"/>
+            </wp:cNvGraphicFramePr>
+            <a:graphic xmlns:a="http://schemas.openxmlformats.org/drawingml/2006/main">
+              <a:graphicData uri="http://schemas.openxmlformats.org/drawingml/2006/picture">
+                <pic:pic xmlns:pic="http://schemas.openxmlformats.org/drawingml/2006/picture">
+                  <pic:nvPicPr>
+                    <pic:cNvPr id="1" name=""/>
+                    <pic:cNvPicPr/>
+                  </pic:nvPicPr>
+                  <pic:blipFill rotWithShape="1">
+                    <a:blip r:embed="rId17"/>
+                    <a:srcRect l="7669" t="4653" r="8173" b="4008"/>
+                    <a:stretch/>
+                  </pic:blipFill>
+                  <pic:spPr bwMode="auto">
+                    <a:xfrm>
+                      <a:off x="0" y="0"/>
+                      <a:ext cx="3066509" cy="2310097"/>
+                    </a:xfrm>
+                    <a:prstGeom prst="rect">
+                      <a:avLst/>
+                    </a:prstGeom>
+                    <a:ln>
+                      <a:noFill/>
+                    </a:ln>
+                    <a:extLst>
+                      <a:ext uri="{53640926-AAD7-44D8-BBD7-CCE9431645EC}">
+                        <a14:shadowObscured xmlns:a14="http://schemas.microsoft.com/office/drawing/2010/main"/>
+                      </a:ext>
+                    </a:extLst>
+                  </pic:spPr>
+                </pic:pic>
+              </a:graphicData>
+            </a:graphic>
+          </wp:inline>
+        </w:drawing>
+      </w:r>
+    </w:p>
+    <w:p>
+      <w:pPr>
+        <w:pStyle w:val="ac"/>
+        <w:rPr>
+          <w:rFonts w:hint="eastAsia"/>
+        </w:rPr>
+      </w:pPr>
+      <w:r>
+        <w:t xml:space="preserve">그림 </w:t>
+      </w:r>
+      <w:fldSimple w:instr=" SEQ 그림 \* ARABIC ">
+        <w:r>
+          <w:rPr>
+            <w:noProof/>
+          </w:rPr>
+          <w:t>1</w:t>
+        </w:r>
+      </w:fldSimple>
+      <w:r>
+        <w:t xml:space="preserve">. </w:t>
+      </w:r>
+      <w:r>
+        <w:rPr>
+          <w:rFonts w:hint="eastAsia"/>
+        </w:rPr>
+        <w:t xml:space="preserve">웹툰 </w:t>
+      </w:r>
+      <w:r>
+        <w:t>“</w:t>
+      </w:r>
+      <w:r>
+        <w:rPr>
+          <w:rFonts w:hint="eastAsia"/>
+        </w:rPr>
+        <w:t>꽃만 키우는데 너무 강함</w:t>
+      </w:r>
+      <w:r>
+        <w:t>”</w:t>
+      </w:r>
+    </w:p>
+    <w:p>
+      <w:pPr>
+        <w:widowControl/>
+        <w:wordWrap/>
+        <w:autoSpaceDE/>
+        <w:autoSpaceDN/>
+        <w:spacing w:after="0" w:line="360" w:lineRule="auto"/>
+        <w:ind w:leftChars="100" w:left="200"/>
+      </w:pPr>
+      <w:r>
+        <w:rPr>
+          <w:rFonts w:hint="eastAsia"/>
+        </w:rPr>
+        <w:t xml:space="preserve">그래서 그림 </w:t>
+      </w:r>
+      <w:r>
+        <w:t>1</w:t>
+      </w:r>
+      <w:r>
+        <w:rPr>
+          <w:rFonts w:hint="eastAsia"/>
+        </w:rPr>
+        <w:t>과 같이 U</w:t>
+      </w:r>
+      <w:r>
+        <w:t>I</w:t>
+      </w:r>
+      <w:r>
+        <w:rPr>
+          <w:rFonts w:hint="eastAsia"/>
+        </w:rPr>
+        <w:t>를</w:t>
+      </w:r>
+      <w:r>
+        <w:t xml:space="preserve"> </w:t>
+      </w:r>
+      <w:r>
+        <w:rPr>
+          <w:rFonts w:hint="eastAsia"/>
+        </w:rPr>
+        <w:t xml:space="preserve">판타지에 나오는 </w:t>
+      </w:r>
+      <w:proofErr w:type="spellStart"/>
+      <w:r>
+        <w:rPr>
+          <w:rFonts w:hint="eastAsia"/>
+        </w:rPr>
+        <w:t>에셋으로</w:t>
+      </w:r>
+      <w:proofErr w:type="spellEnd"/>
+      <w:r>
+        <w:rPr>
+          <w:rFonts w:hint="eastAsia"/>
+        </w:rPr>
+        <w:t xml:space="preserve"> 해줄 것이다.</w:t>
+      </w:r>
+    </w:p>
+    <w:p>
+      <w:pPr>
+        <w:widowControl/>
+        <w:wordWrap/>
+        <w:autoSpaceDE/>
+        <w:autoSpaceDN/>
+      </w:pPr>
+      <w:r>
+        <w:br w:type="page"/>
+      </w:r>
+    </w:p>
+    <w:p>
+      <w:pPr>
+        <w:widowControl/>
+        <w:wordWrap/>
+        <w:autoSpaceDE/>
+        <w:autoSpaceDN/>
+        <w:spacing w:after="0" w:line="360" w:lineRule="auto"/>
+        <w:ind w:leftChars="100" w:left="200"/>
+        <w:rPr>
+          <w:rFonts w:hint="eastAsia"/>
+        </w:rPr>
+      </w:pPr>
     </w:p>
     <w:p>
       <w:pPr>
@@ -3914,7 +4098,7 @@
                     </pic:cNvPicPr>
                   </pic:nvPicPr>
                   <pic:blipFill>
-                    <a:blip r:embed="rId17">
+                    <a:blip r:embed="rId18">
                       <a:extLst>
                         <a:ext uri="{28A0092B-C50C-407E-A947-70E740481C1C}">
                           <a14:useLocalDpi xmlns:a14="http://schemas.microsoft.com/office/drawing/2010/main" val="0"/>
@@ -4076,8 +4260,6 @@
         </w:rPr>
         <w:t>정보(목표 기능 등등)</w:t>
       </w:r>
-      <w:bookmarkStart w:id="0" w:name="_GoBack"/>
-      <w:bookmarkEnd w:id="0"/>
     </w:p>
     <w:p>
       <w:pPr>
@@ -4125,9 +4307,6 @@
         <w:autoSpaceDN/>
         <w:spacing w:after="0"/>
         <w:ind w:leftChars="100" w:left="200"/>
-        <w:rPr>
-          <w:rFonts w:hint="eastAsia"/>
-        </w:rPr>
       </w:pPr>
       <w:r>
         <w:rPr>
@@ -4150,7 +4329,7 @@
                     <pic:cNvPicPr/>
                   </pic:nvPicPr>
                   <pic:blipFill>
-                    <a:blip r:embed="rId18">
+                    <a:blip r:embed="rId19">
                       <a:extLst>
                         <a:ext uri="{28A0092B-C50C-407E-A947-70E740481C1C}">
                           <a14:useLocalDpi xmlns:a14="http://schemas.microsoft.com/office/drawing/2010/main" val="0"/>
@@ -4992,7 +5171,7 @@
 </file>
 
 <file path=word/endnotes.xml><?xml version="1.0" encoding="utf-8"?>
-<w:endnotes xmlns:wpc="http://schemas.microsoft.com/office/word/2010/wordprocessingCanvas" xmlns:cx="http://schemas.microsoft.com/office/drawing/2014/chartex" xmlns:cx1="http://schemas.microsoft.com/office/drawing/2015/9/8/chartex" xmlns:cx2="http://schemas.microsoft.com/office/drawing/2015/10/21/chartex" xmlns:cx3="http://schemas.microsoft.com/office/drawing/2016/5/9/chartex" xmlns:cx4="http://schemas.microsoft.com/office/drawing/2016/5/10/chartex" xmlns:cx5="http://schemas.microsoft.com/office/drawing/2016/5/11/chartex" xmlns:cx6="http://schemas.microsoft.com/office/drawing/2016/5/12/chartex" xmlns:cx7="http://schemas.microsoft.com/office/drawing/2016/5/13/chartex" xmlns:cx8="http://schemas.microsoft.com/office/drawing/2016/5/14/chartex" xmlns:mc="http://schemas.openxmlformats.org/markup-compatibility/2006" xmlns:aink="http://schemas.microsoft.com/office/drawing/2016/ink" xmlns:am3d="http://schemas.microsoft.com/office/drawing/2017/model3d" xmlns:o="urn:schemas-microsoft-com:office:office" xmlns:r="http://schemas.openxmlformats.org/officeDocument/2006/relationships" xmlns:m="http://schemas.openxmlformats.org/officeDocument/2006/math" xmlns:v="urn:schemas-microsoft-com:vml" xmlns:wp14="http://schemas.microsoft.com/office/word/2010/wordprocessingDrawing" xmlns:wp="http://schemas.openxmlformats.org/drawingml/2006/wordprocessingDrawing" xmlns:w10="urn:schemas-microsoft-com:office:word" xmlns:w="http://schemas.openxmlformats.org/wordprocessingml/2006/main" xmlns:w14="http://schemas.microsoft.com/office/word/2010/wordml" xmlns:w15="http://schemas.microsoft.com/office/word/2012/wordml" xmlns:w16cid="http://schemas.microsoft.com/office/word/2016/wordml/cid" xmlns:w16se="http://schemas.microsoft.com/office/word/2015/wordml/symex" xmlns:wpg="http://schemas.microsoft.com/office/word/2010/wordprocessingGroup" xmlns:wpi="http://schemas.microsoft.com/office/word/2010/wordprocessingInk" xmlns:wne="http://schemas.microsoft.com/office/word/2006/wordml" xmlns:wps="http://schemas.microsoft.com/office/word/2010/wordprocessingShape" mc:Ignorable="w14 w15 w16se w16cid wp14">
+<w:endnotes xmlns:wpc="http://schemas.microsoft.com/office/word/2010/wordprocessingCanvas" xmlns:cx="http://schemas.microsoft.com/office/drawing/2014/chartex" xmlns:cx1="http://schemas.microsoft.com/office/drawing/2015/9/8/chartex" xmlns:cx2="http://schemas.microsoft.com/office/drawing/2015/10/21/chartex" xmlns:cx3="http://schemas.microsoft.com/office/drawing/2016/5/9/chartex" xmlns:cx4="http://schemas.microsoft.com/office/drawing/2016/5/10/chartex" xmlns:cx5="http://schemas.microsoft.com/office/drawing/2016/5/11/chartex" xmlns:cx6="http://schemas.microsoft.com/office/drawing/2016/5/12/chartex" xmlns:cx7="http://schemas.microsoft.com/office/drawing/2016/5/13/chartex" xmlns:cx8="http://schemas.microsoft.com/office/drawing/2016/5/14/chartex" xmlns:mc="http://schemas.openxmlformats.org/markup-compatibility/2006" xmlns:aink="http://schemas.microsoft.com/office/drawing/2016/ink" xmlns:am3d="http://schemas.microsoft.com/office/drawing/2017/model3d" xmlns:o="urn:schemas-microsoft-com:office:office" xmlns:r="http://schemas.openxmlformats.org/officeDocument/2006/relationships" xmlns:m="http://schemas.openxmlformats.org/officeDocument/2006/math" xmlns:v="urn:schemas-microsoft-com:vml" xmlns:wp14="http://schemas.microsoft.com/office/word/2010/wordprocessingDrawing" xmlns:wp="http://schemas.openxmlformats.org/drawingml/2006/wordprocessingDrawing" xmlns:w10="urn:schemas-microsoft-com:office:word" xmlns:w="http://schemas.openxmlformats.org/wordprocessingml/2006/main" xmlns:w14="http://schemas.microsoft.com/office/word/2010/wordml" xmlns:w15="http://schemas.microsoft.com/office/word/2012/wordml" xmlns:w16cex="http://schemas.microsoft.com/office/word/2018/wordml/cex" xmlns:w16cid="http://schemas.microsoft.com/office/word/2016/wordml/cid" xmlns:w16="http://schemas.microsoft.com/office/word/2018/wordml" xmlns:w16se="http://schemas.microsoft.com/office/word/2015/wordml/symex" xmlns:wpg="http://schemas.microsoft.com/office/word/2010/wordprocessingGroup" xmlns:wpi="http://schemas.microsoft.com/office/word/2010/wordprocessingInk" xmlns:wne="http://schemas.microsoft.com/office/word/2006/wordml" xmlns:wps="http://schemas.microsoft.com/office/word/2010/wordprocessingShape" mc:Ignorable="w14 w15 w16se w16cid w16 w16cex wp14">
   <w:endnote w:type="separator" w:id="-1">
     <w:p>
       <w:pPr>
@@ -5017,7 +5196,7 @@
 </file>
 
 <file path=word/footnotes.xml><?xml version="1.0" encoding="utf-8"?>
-<w:footnotes xmlns:wpc="http://schemas.microsoft.com/office/word/2010/wordprocessingCanvas" xmlns:cx="http://schemas.microsoft.com/office/drawing/2014/chartex" xmlns:cx1="http://schemas.microsoft.com/office/drawing/2015/9/8/chartex" xmlns:cx2="http://schemas.microsoft.com/office/drawing/2015/10/21/chartex" xmlns:cx3="http://schemas.microsoft.com/office/drawing/2016/5/9/chartex" xmlns:cx4="http://schemas.microsoft.com/office/drawing/2016/5/10/chartex" xmlns:cx5="http://schemas.microsoft.com/office/drawing/2016/5/11/chartex" xmlns:cx6="http://schemas.microsoft.com/office/drawing/2016/5/12/chartex" xmlns:cx7="http://schemas.microsoft.com/office/drawing/2016/5/13/chartex" xmlns:cx8="http://schemas.microsoft.com/office/drawing/2016/5/14/chartex" xmlns:mc="http://schemas.openxmlformats.org/markup-compatibility/2006" xmlns:aink="http://schemas.microsoft.com/office/drawing/2016/ink" xmlns:am3d="http://schemas.microsoft.com/office/drawing/2017/model3d" xmlns:o="urn:schemas-microsoft-com:office:office" xmlns:r="http://schemas.openxmlformats.org/officeDocument/2006/relationships" xmlns:m="http://schemas.openxmlformats.org/officeDocument/2006/math" xmlns:v="urn:schemas-microsoft-com:vml" xmlns:wp14="http://schemas.microsoft.com/office/word/2010/wordprocessingDrawing" xmlns:wp="http://schemas.openxmlformats.org/drawingml/2006/wordprocessingDrawing" xmlns:w10="urn:schemas-microsoft-com:office:word" xmlns:w="http://schemas.openxmlformats.org/wordprocessingml/2006/main" xmlns:w14="http://schemas.microsoft.com/office/word/2010/wordml" xmlns:w15="http://schemas.microsoft.com/office/word/2012/wordml" xmlns:w16cid="http://schemas.microsoft.com/office/word/2016/wordml/cid" xmlns:w16se="http://schemas.microsoft.com/office/word/2015/wordml/symex" xmlns:wpg="http://schemas.microsoft.com/office/word/2010/wordprocessingGroup" xmlns:wpi="http://schemas.microsoft.com/office/word/2010/wordprocessingInk" xmlns:wne="http://schemas.microsoft.com/office/word/2006/wordml" xmlns:wps="http://schemas.microsoft.com/office/word/2010/wordprocessingShape" mc:Ignorable="w14 w15 w16se w16cid wp14">
+<w:footnotes xmlns:wpc="http://schemas.microsoft.com/office/word/2010/wordprocessingCanvas" xmlns:cx="http://schemas.microsoft.com/office/drawing/2014/chartex" xmlns:cx1="http://schemas.microsoft.com/office/drawing/2015/9/8/chartex" xmlns:cx2="http://schemas.microsoft.com/office/drawing/2015/10/21/chartex" xmlns:cx3="http://schemas.microsoft.com/office/drawing/2016/5/9/chartex" xmlns:cx4="http://schemas.microsoft.com/office/drawing/2016/5/10/chartex" xmlns:cx5="http://schemas.microsoft.com/office/drawing/2016/5/11/chartex" xmlns:cx6="http://schemas.microsoft.com/office/drawing/2016/5/12/chartex" xmlns:cx7="http://schemas.microsoft.com/office/drawing/2016/5/13/chartex" xmlns:cx8="http://schemas.microsoft.com/office/drawing/2016/5/14/chartex" xmlns:mc="http://schemas.openxmlformats.org/markup-compatibility/2006" xmlns:aink="http://schemas.microsoft.com/office/drawing/2016/ink" xmlns:am3d="http://schemas.microsoft.com/office/drawing/2017/model3d" xmlns:o="urn:schemas-microsoft-com:office:office" xmlns:r="http://schemas.openxmlformats.org/officeDocument/2006/relationships" xmlns:m="http://schemas.openxmlformats.org/officeDocument/2006/math" xmlns:v="urn:schemas-microsoft-com:vml" xmlns:wp14="http://schemas.microsoft.com/office/word/2010/wordprocessingDrawing" xmlns:wp="http://schemas.openxmlformats.org/drawingml/2006/wordprocessingDrawing" xmlns:w10="urn:schemas-microsoft-com:office:word" xmlns:w="http://schemas.openxmlformats.org/wordprocessingml/2006/main" xmlns:w14="http://schemas.microsoft.com/office/word/2010/wordml" xmlns:w15="http://schemas.microsoft.com/office/word/2012/wordml" xmlns:w16cex="http://schemas.microsoft.com/office/word/2018/wordml/cex" xmlns:w16cid="http://schemas.microsoft.com/office/word/2016/wordml/cid" xmlns:w16="http://schemas.microsoft.com/office/word/2018/wordml" xmlns:w16se="http://schemas.microsoft.com/office/word/2015/wordml/symex" xmlns:wpg="http://schemas.microsoft.com/office/word/2010/wordprocessingGroup" xmlns:wpi="http://schemas.microsoft.com/office/word/2010/wordprocessingInk" xmlns:wne="http://schemas.microsoft.com/office/word/2006/wordml" xmlns:wps="http://schemas.microsoft.com/office/word/2010/wordprocessingShape" mc:Ignorable="w14 w15 w16se w16cid w16 w16cex wp14">
   <w:footnote w:type="separator" w:id="-1">
     <w:p>
       <w:pPr>
@@ -5206,7 +5385,7 @@
 </file>
 
 <file path=word/numbering.xml><?xml version="1.0" encoding="utf-8"?>
-<w:numbering xmlns:wpc="http://schemas.microsoft.com/office/word/2010/wordprocessingCanvas" xmlns:cx="http://schemas.microsoft.com/office/drawing/2014/chartex" xmlns:cx1="http://schemas.microsoft.com/office/drawing/2015/9/8/chartex" xmlns:cx2="http://schemas.microsoft.com/office/drawing/2015/10/21/chartex" xmlns:cx3="http://schemas.microsoft.com/office/drawing/2016/5/9/chartex" xmlns:cx4="http://schemas.microsoft.com/office/drawing/2016/5/10/chartex" xmlns:cx5="http://schemas.microsoft.com/office/drawing/2016/5/11/chartex" xmlns:cx6="http://schemas.microsoft.com/office/drawing/2016/5/12/chartex" xmlns:cx7="http://schemas.microsoft.com/office/drawing/2016/5/13/chartex" xmlns:cx8="http://schemas.microsoft.com/office/drawing/2016/5/14/chartex" xmlns:mc="http://schemas.openxmlformats.org/markup-compatibility/2006" xmlns:aink="http://schemas.microsoft.com/office/drawing/2016/ink" xmlns:am3d="http://schemas.microsoft.com/office/drawing/2017/model3d" xmlns:o="urn:schemas-microsoft-com:office:office" xmlns:r="http://schemas.openxmlformats.org/officeDocument/2006/relationships" xmlns:m="http://schemas.openxmlformats.org/officeDocument/2006/math" xmlns:v="urn:schemas-microsoft-com:vml" xmlns:wp14="http://schemas.microsoft.com/office/word/2010/wordprocessingDrawing" xmlns:wp="http://schemas.openxmlformats.org/drawingml/2006/wordprocessingDrawing" xmlns:w10="urn:schemas-microsoft-com:office:word" xmlns:w="http://schemas.openxmlformats.org/wordprocessingml/2006/main" xmlns:w14="http://schemas.microsoft.com/office/word/2010/wordml" xmlns:w15="http://schemas.microsoft.com/office/word/2012/wordml" xmlns:w16cid="http://schemas.microsoft.com/office/word/2016/wordml/cid" xmlns:w16se="http://schemas.microsoft.com/office/word/2015/wordml/symex" xmlns:wpg="http://schemas.microsoft.com/office/word/2010/wordprocessingGroup" xmlns:wpi="http://schemas.microsoft.com/office/word/2010/wordprocessingInk" xmlns:wne="http://schemas.microsoft.com/office/word/2006/wordml" xmlns:wps="http://schemas.microsoft.com/office/word/2010/wordprocessingShape" mc:Ignorable="w14 w15 w16se w16cid wp14">
+<w:numbering xmlns:wpc="http://schemas.microsoft.com/office/word/2010/wordprocessingCanvas" xmlns:cx="http://schemas.microsoft.com/office/drawing/2014/chartex" xmlns:cx1="http://schemas.microsoft.com/office/drawing/2015/9/8/chartex" xmlns:cx2="http://schemas.microsoft.com/office/drawing/2015/10/21/chartex" xmlns:cx3="http://schemas.microsoft.com/office/drawing/2016/5/9/chartex" xmlns:cx4="http://schemas.microsoft.com/office/drawing/2016/5/10/chartex" xmlns:cx5="http://schemas.microsoft.com/office/drawing/2016/5/11/chartex" xmlns:cx6="http://schemas.microsoft.com/office/drawing/2016/5/12/chartex" xmlns:cx7="http://schemas.microsoft.com/office/drawing/2016/5/13/chartex" xmlns:cx8="http://schemas.microsoft.com/office/drawing/2016/5/14/chartex" xmlns:mc="http://schemas.openxmlformats.org/markup-compatibility/2006" xmlns:aink="http://schemas.microsoft.com/office/drawing/2016/ink" xmlns:am3d="http://schemas.microsoft.com/office/drawing/2017/model3d" xmlns:o="urn:schemas-microsoft-com:office:office" xmlns:r="http://schemas.openxmlformats.org/officeDocument/2006/relationships" xmlns:m="http://schemas.openxmlformats.org/officeDocument/2006/math" xmlns:v="urn:schemas-microsoft-com:vml" xmlns:wp14="http://schemas.microsoft.com/office/word/2010/wordprocessingDrawing" xmlns:wp="http://schemas.openxmlformats.org/drawingml/2006/wordprocessingDrawing" xmlns:w10="urn:schemas-microsoft-com:office:word" xmlns:w="http://schemas.openxmlformats.org/wordprocessingml/2006/main" xmlns:w14="http://schemas.microsoft.com/office/word/2010/wordml" xmlns:w15="http://schemas.microsoft.com/office/word/2012/wordml" xmlns:w16cex="http://schemas.microsoft.com/office/word/2018/wordml/cex" xmlns:w16cid="http://schemas.microsoft.com/office/word/2016/wordml/cid" xmlns:w16="http://schemas.microsoft.com/office/word/2018/wordml" xmlns:w16se="http://schemas.microsoft.com/office/word/2015/wordml/symex" xmlns:wpg="http://schemas.microsoft.com/office/word/2010/wordprocessingGroup" xmlns:wpi="http://schemas.microsoft.com/office/word/2010/wordprocessingInk" xmlns:wne="http://schemas.microsoft.com/office/word/2006/wordml" xmlns:wps="http://schemas.microsoft.com/office/word/2010/wordprocessingShape" mc:Ignorable="w14 w15 w16se w16cid w16 w16cex wp14">
   <w:abstractNum w:abstractNumId="0" w15:restartNumberingAfterBreak="0">
     <w:nsid w:val="13F564EB"/>
     <w:multiLevelType w:val="hybridMultilevel"/>
@@ -5741,7 +5920,7 @@
 </file>
 
 <file path=word/styles.xml><?xml version="1.0" encoding="utf-8"?>
-<w:styles xmlns:mc="http://schemas.openxmlformats.org/markup-compatibility/2006" xmlns:r="http://schemas.openxmlformats.org/officeDocument/2006/relationships" xmlns:w="http://schemas.openxmlformats.org/wordprocessingml/2006/main" xmlns:w14="http://schemas.microsoft.com/office/word/2010/wordml" xmlns:w15="http://schemas.microsoft.com/office/word/2012/wordml" xmlns:w16cid="http://schemas.microsoft.com/office/word/2016/wordml/cid" xmlns:w16se="http://schemas.microsoft.com/office/word/2015/wordml/symex" mc:Ignorable="w14 w15 w16se w16cid">
+<w:styles xmlns:mc="http://schemas.openxmlformats.org/markup-compatibility/2006" xmlns:r="http://schemas.openxmlformats.org/officeDocument/2006/relationships" xmlns:w="http://schemas.openxmlformats.org/wordprocessingml/2006/main" xmlns:w14="http://schemas.microsoft.com/office/word/2010/wordml" xmlns:w15="http://schemas.microsoft.com/office/word/2012/wordml" xmlns:w16cex="http://schemas.microsoft.com/office/word/2018/wordml/cex" xmlns:w16cid="http://schemas.microsoft.com/office/word/2016/wordml/cid" xmlns:w16="http://schemas.microsoft.com/office/word/2018/wordml" xmlns:w16se="http://schemas.microsoft.com/office/word/2015/wordml/symex" mc:Ignorable="w14 w15 w16se w16cid w16 w16cex">
   <w:docDefaults>
     <w:rPrDefault>
       <w:rPr>
@@ -6313,6 +6492,20 @@
       <w:shd w:val="clear" w:color="auto" w:fill="E1DFDD"/>
     </w:rPr>
   </w:style>
+  <w:style w:type="paragraph" w:styleId="ac">
+    <w:name w:val="caption"/>
+    <w:basedOn w:val="a"/>
+    <w:next w:val="a"/>
+    <w:uiPriority w:val="35"/>
+    <w:unhideWhenUsed/>
+    <w:qFormat/>
+    <w:rsid w:val="00812854"/>
+    <w:rPr>
+      <w:b/>
+      <w:bCs/>
+      <w:szCs w:val="20"/>
+    </w:rPr>
+  </w:style>
 </w:styles>
 </file>
 
@@ -6616,7 +6809,7 @@
 </file>
 
 <file path=customXml/itemProps1.xml><?xml version="1.0" encoding="utf-8"?>
-<ds:datastoreItem xmlns:ds="http://schemas.openxmlformats.org/officeDocument/2006/customXml" ds:itemID="{B2EEEA6E-879E-40F4-9314-BD30DDD2DCFA}">
+<ds:datastoreItem xmlns:ds="http://schemas.openxmlformats.org/officeDocument/2006/customXml" ds:itemID="{8E1219C7-7DD7-4CCC-A107-16874AB5BBB0}">
   <ds:schemaRefs>
     <ds:schemaRef ds:uri="http://schemas.openxmlformats.org/officeDocument/2006/bibliography"/>
   </ds:schemaRefs>

</xml_diff>

<commit_message>
[PYJ]Administer 씬 구성 보조자료
+: Administer Application 씬 구성 자료 부분 보조자료 삽입
</commit_message>
<xml_diff>
--- a/report/[AR]캠퍼스투어02.docx
+++ b/report/[AR]캠퍼스투어02.docx
@@ -5011,9 +5011,6 @@
             <w:pPr>
               <w:pStyle w:val="ac"/>
               <w:ind w:leftChars="100" w:left="200"/>
-              <w:rPr>
-                <w:rFonts w:hint="eastAsia"/>
-              </w:rPr>
             </w:pPr>
             <w:r>
               <w:rPr>
@@ -5024,27 +5021,14 @@
             <w:r>
               <w:t xml:space="preserve">그림 </w:t>
             </w:r>
-            <w:r>
-              <w:fldChar w:fldCharType="begin"/>
-            </w:r>
-            <w:r>
-              <w:instrText xml:space="preserve"> SEQ 그림 \* ARABIC </w:instrText>
-            </w:r>
-            <w:r>
-              <w:fldChar w:fldCharType="separate"/>
-            </w:r>
-            <w:r>
-              <w:rPr>
-                <w:noProof/>
-              </w:rPr>
-              <w:t>1</w:t>
-            </w:r>
-            <w:r>
-              <w:rPr>
-                <w:noProof/>
-              </w:rPr>
-              <w:fldChar w:fldCharType="end"/>
-            </w:r>
+            <w:fldSimple w:instr=" SEQ 그림 \* ARABIC ">
+              <w:r>
+                <w:rPr>
+                  <w:noProof/>
+                </w:rPr>
+                <w:t>1</w:t>
+              </w:r>
+            </w:fldSimple>
             <w:r>
               <w:t xml:space="preserve">. </w:t>
             </w:r>
@@ -5122,7 +5106,6 @@
               <w:autoSpaceDE/>
               <w:autoSpaceDN/>
               <w:rPr>
-                <w:rFonts w:hint="eastAsia"/>
                 <w:noProof/>
               </w:rPr>
             </w:pPr>
@@ -5188,7 +5171,6 @@
               <w:autoSpaceDN/>
               <w:jc w:val="center"/>
               <w:rPr>
-                <w:rFonts w:hint="eastAsia"/>
                 <w:noProof/>
               </w:rPr>
             </w:pPr>
@@ -5219,7 +5201,6 @@
               <w:autoSpaceDE/>
               <w:autoSpaceDN/>
               <w:rPr>
-                <w:rFonts w:hint="eastAsia"/>
                 <w:noProof/>
               </w:rPr>
             </w:pPr>
@@ -5317,7 +5298,6 @@
               <w:autoSpaceDN/>
               <w:jc w:val="center"/>
               <w:rPr>
-                <w:rFonts w:hint="eastAsia"/>
                 <w:noProof/>
               </w:rPr>
             </w:pPr>
@@ -5348,7 +5328,6 @@
               <w:autoSpaceDE/>
               <w:autoSpaceDN/>
               <w:rPr>
-                <w:rFonts w:hint="eastAsia"/>
                 <w:noProof/>
               </w:rPr>
             </w:pPr>
@@ -5569,8 +5548,6 @@
         <w:autoSpaceDN/>
         <w:spacing w:after="0" w:line="360" w:lineRule="auto"/>
       </w:pPr>
-      <w:bookmarkStart w:id="0" w:name="_GoBack"/>
-      <w:bookmarkEnd w:id="0"/>
     </w:p>
     <w:p>
       <w:pPr>
@@ -5833,33 +5810,14 @@
       <w:r>
         <w:t xml:space="preserve">그림 </w:t>
       </w:r>
-      <w:r>
-        <w:fldChar w:fldCharType="begin"/>
-      </w:r>
-      <w:r>
-        <w:instrText xml:space="preserve"> SEQ </w:instrText>
-      </w:r>
-      <w:r>
-        <w:instrText>그림</w:instrText>
-      </w:r>
-      <w:r>
-        <w:instrText xml:space="preserve"> \* ARABIC </w:instrText>
-      </w:r>
-      <w:r>
-        <w:fldChar w:fldCharType="separate"/>
-      </w:r>
-      <w:r>
-        <w:rPr>
-          <w:noProof/>
-        </w:rPr>
-        <w:t>2</w:t>
-      </w:r>
-      <w:r>
-        <w:rPr>
-          <w:noProof/>
-        </w:rPr>
-        <w:fldChar w:fldCharType="end"/>
-      </w:r>
+      <w:fldSimple w:instr=" SEQ 그림 \* ARABIC ">
+        <w:r>
+          <w:rPr>
+            <w:noProof/>
+          </w:rPr>
+          <w:t>2</w:t>
+        </w:r>
+      </w:fldSimple>
     </w:p>
     <w:p>
       <w:pPr>
@@ -6023,33 +5981,14 @@
                             <w:r>
                               <w:t xml:space="preserve">그림 </w:t>
                             </w:r>
-                            <w:r>
-                              <w:fldChar w:fldCharType="begin"/>
-                            </w:r>
-                            <w:r>
-                              <w:instrText xml:space="preserve"> SEQ </w:instrText>
-                            </w:r>
-                            <w:r>
-                              <w:instrText>그림</w:instrText>
-                            </w:r>
-                            <w:r>
-                              <w:instrText xml:space="preserve"> \* ARABIC </w:instrText>
-                            </w:r>
-                            <w:r>
-                              <w:fldChar w:fldCharType="separate"/>
-                            </w:r>
-                            <w:r>
-                              <w:rPr>
-                                <w:noProof/>
-                              </w:rPr>
-                              <w:t>3</w:t>
-                            </w:r>
-                            <w:r>
-                              <w:rPr>
-                                <w:noProof/>
-                              </w:rPr>
-                              <w:fldChar w:fldCharType="end"/>
-                            </w:r>
+                            <w:fldSimple w:instr=" SEQ 그림 \* ARABIC ">
+                              <w:r>
+                                <w:rPr>
+                                  <w:noProof/>
+                                </w:rPr>
+                                <w:t>3</w:t>
+                              </w:r>
+                            </w:fldSimple>
                             <w:r>
                               <w:t xml:space="preserve">. </w:t>
                             </w:r>
@@ -6096,33 +6035,14 @@
                       <w:r>
                         <w:t xml:space="preserve">그림 </w:t>
                       </w:r>
-                      <w:r>
-                        <w:fldChar w:fldCharType="begin"/>
-                      </w:r>
-                      <w:r>
-                        <w:instrText xml:space="preserve"> SEQ </w:instrText>
-                      </w:r>
-                      <w:r>
-                        <w:instrText>그림</w:instrText>
-                      </w:r>
-                      <w:r>
-                        <w:instrText xml:space="preserve"> \* ARABIC </w:instrText>
-                      </w:r>
-                      <w:r>
-                        <w:fldChar w:fldCharType="separate"/>
-                      </w:r>
-                      <w:r>
-                        <w:rPr>
-                          <w:noProof/>
-                        </w:rPr>
-                        <w:t>3</w:t>
-                      </w:r>
-                      <w:r>
-                        <w:rPr>
-                          <w:noProof/>
-                        </w:rPr>
-                        <w:fldChar w:fldCharType="end"/>
-                      </w:r>
+                      <w:fldSimple w:instr=" SEQ 그림 \* ARABIC ">
+                        <w:r>
+                          <w:rPr>
+                            <w:noProof/>
+                          </w:rPr>
+                          <w:t>3</w:t>
+                        </w:r>
+                      </w:fldSimple>
                       <w:r>
                         <w:t xml:space="preserve">. </w:t>
                       </w:r>
@@ -6480,33 +6400,14 @@
                                 <w:r>
                                   <w:t xml:space="preserve">그림 </w:t>
                                 </w:r>
-                                <w:r>
-                                  <w:fldChar w:fldCharType="begin"/>
-                                </w:r>
-                                <w:r>
-                                  <w:instrText xml:space="preserve"> SEQ </w:instrText>
-                                </w:r>
-                                <w:r>
-                                  <w:instrText>그림</w:instrText>
-                                </w:r>
-                                <w:r>
-                                  <w:instrText xml:space="preserve"> \* ARABIC </w:instrText>
-                                </w:r>
-                                <w:r>
-                                  <w:fldChar w:fldCharType="separate"/>
-                                </w:r>
-                                <w:r>
-                                  <w:rPr>
-                                    <w:noProof/>
-                                  </w:rPr>
-                                  <w:t>4</w:t>
-                                </w:r>
-                                <w:r>
-                                  <w:rPr>
-                                    <w:noProof/>
-                                  </w:rPr>
-                                  <w:fldChar w:fldCharType="end"/>
-                                </w:r>
+                                <w:fldSimple w:instr=" SEQ 그림 \* ARABIC ">
+                                  <w:r>
+                                    <w:rPr>
+                                      <w:noProof/>
+                                    </w:rPr>
+                                    <w:t>4</w:t>
+                                  </w:r>
+                                </w:fldSimple>
                                 <w:r>
                                   <w:rPr>
                                     <w:rFonts w:hint="eastAsia"/>
@@ -6801,33 +6702,14 @@
                           <w:r>
                             <w:t xml:space="preserve">그림 </w:t>
                           </w:r>
-                          <w:r>
-                            <w:fldChar w:fldCharType="begin"/>
-                          </w:r>
-                          <w:r>
-                            <w:instrText xml:space="preserve"> SEQ </w:instrText>
-                          </w:r>
-                          <w:r>
-                            <w:instrText>그림</w:instrText>
-                          </w:r>
-                          <w:r>
-                            <w:instrText xml:space="preserve"> \* ARABIC </w:instrText>
-                          </w:r>
-                          <w:r>
-                            <w:fldChar w:fldCharType="separate"/>
-                          </w:r>
-                          <w:r>
-                            <w:rPr>
-                              <w:noProof/>
-                            </w:rPr>
-                            <w:t>4</w:t>
-                          </w:r>
-                          <w:r>
-                            <w:rPr>
-                              <w:noProof/>
-                            </w:rPr>
-                            <w:fldChar w:fldCharType="end"/>
-                          </w:r>
+                          <w:fldSimple w:instr=" SEQ 그림 \* ARABIC ">
+                            <w:r>
+                              <w:rPr>
+                                <w:noProof/>
+                              </w:rPr>
+                              <w:t>4</w:t>
+                            </w:r>
+                          </w:fldSimple>
                           <w:r>
                             <w:rPr>
                               <w:rFonts w:hint="eastAsia"/>
@@ -8607,8 +8489,763 @@
         <w:autoSpaceDE/>
         <w:autoSpaceDN/>
         <w:spacing w:after="0"/>
-        <w:ind w:leftChars="100" w:left="200"/>
-      </w:pPr>
+        <w:ind w:leftChars="200" w:left="400"/>
+        <w:rPr>
+          <w:rFonts w:hint="eastAsia"/>
+        </w:rPr>
+      </w:pPr>
+      <w:r>
+        <w:rPr>
+          <w:rFonts w:hint="eastAsia"/>
+        </w:rPr>
+        <w:t>A</w:t>
+      </w:r>
+      <w:r>
+        <w:t xml:space="preserve">. </w:t>
+      </w:r>
+      <w:r>
+        <w:rPr>
+          <w:rFonts w:hint="eastAsia"/>
+        </w:rPr>
+        <w:t xml:space="preserve">학교 </w:t>
+      </w:r>
+      <w:proofErr w:type="spellStart"/>
+      <w:r>
+        <w:rPr>
+          <w:rFonts w:hint="eastAsia"/>
+        </w:rPr>
+        <w:t>인증씬</w:t>
+      </w:r>
+      <w:proofErr w:type="spellEnd"/>
+    </w:p>
+    <w:p>
+      <w:pPr>
+        <w:widowControl/>
+        <w:wordWrap/>
+        <w:autoSpaceDE/>
+        <w:autoSpaceDN/>
+        <w:spacing w:after="0"/>
+        <w:ind w:leftChars="200" w:left="400"/>
+      </w:pPr>
+      <w:r>
+        <w:rPr>
+          <w:rFonts w:hint="eastAsia"/>
+          <w:noProof/>
+        </w:rPr>
+        <w:drawing>
+          <wp:inline distT="0" distB="0" distL="0" distR="0" wp14:anchorId="63045F90" wp14:editId="39D315B8">
+            <wp:extent cx="1144800" cy="1800000"/>
+            <wp:effectExtent l="0" t="0" r="0" b="0"/>
+            <wp:docPr id="39" name="그림 39"/>
+            <wp:cNvGraphicFramePr>
+              <a:graphicFrameLocks xmlns:a="http://schemas.openxmlformats.org/drawingml/2006/main" noChangeAspect="1"/>
+            </wp:cNvGraphicFramePr>
+            <a:graphic xmlns:a="http://schemas.openxmlformats.org/drawingml/2006/main">
+              <a:graphicData uri="http://schemas.openxmlformats.org/drawingml/2006/picture">
+                <pic:pic xmlns:pic="http://schemas.openxmlformats.org/drawingml/2006/picture">
+                  <pic:nvPicPr>
+                    <pic:cNvPr id="39" name="학교 인증씬.png"/>
+                    <pic:cNvPicPr/>
+                  </pic:nvPicPr>
+                  <pic:blipFill>
+                    <a:blip r:embed="rId25" cstate="print">
+                      <a:extLst>
+                        <a:ext uri="{28A0092B-C50C-407E-A947-70E740481C1C}">
+                          <a14:useLocalDpi xmlns:a14="http://schemas.microsoft.com/office/drawing/2010/main" val="0"/>
+                        </a:ext>
+                      </a:extLst>
+                    </a:blip>
+                    <a:stretch>
+                      <a:fillRect/>
+                    </a:stretch>
+                  </pic:blipFill>
+                  <pic:spPr>
+                    <a:xfrm>
+                      <a:off x="0" y="0"/>
+                      <a:ext cx="1144800" cy="1800000"/>
+                    </a:xfrm>
+                    <a:prstGeom prst="rect">
+                      <a:avLst/>
+                    </a:prstGeom>
+                  </pic:spPr>
+                </pic:pic>
+              </a:graphicData>
+            </a:graphic>
+          </wp:inline>
+        </w:drawing>
+      </w:r>
+    </w:p>
+    <w:p>
+      <w:pPr>
+        <w:widowControl/>
+        <w:wordWrap/>
+        <w:autoSpaceDE/>
+        <w:autoSpaceDN/>
+        <w:spacing w:after="0"/>
+        <w:ind w:leftChars="200" w:left="400"/>
+      </w:pPr>
+      <w:r>
+        <w:rPr>
+          <w:rFonts w:hint="eastAsia"/>
+        </w:rPr>
+        <w:t>B</w:t>
+      </w:r>
+      <w:r>
+        <w:t xml:space="preserve">. </w:t>
+      </w:r>
+      <w:r>
+        <w:rPr>
+          <w:rFonts w:hint="eastAsia"/>
+        </w:rPr>
+        <w:t xml:space="preserve">대회 </w:t>
+      </w:r>
+      <w:proofErr w:type="spellStart"/>
+      <w:r>
+        <w:rPr>
+          <w:rFonts w:hint="eastAsia"/>
+        </w:rPr>
+        <w:t>목록씬</w:t>
+      </w:r>
+      <w:proofErr w:type="spellEnd"/>
+    </w:p>
+    <w:p>
+      <w:pPr>
+        <w:widowControl/>
+        <w:wordWrap/>
+        <w:autoSpaceDE/>
+        <w:autoSpaceDN/>
+        <w:spacing w:after="0"/>
+        <w:ind w:leftChars="200" w:left="400"/>
+      </w:pPr>
+      <w:r>
+        <w:rPr>
+          <w:rFonts w:hint="eastAsia"/>
+          <w:noProof/>
+        </w:rPr>
+        <w:drawing>
+          <wp:inline distT="0" distB="0" distL="0" distR="0" wp14:anchorId="3DEEF83A" wp14:editId="13B5A982">
+            <wp:extent cx="1159200" cy="1800000"/>
+            <wp:effectExtent l="0" t="0" r="3175" b="0"/>
+            <wp:docPr id="33" name="그림 33"/>
+            <wp:cNvGraphicFramePr>
+              <a:graphicFrameLocks xmlns:a="http://schemas.openxmlformats.org/drawingml/2006/main" noChangeAspect="1"/>
+            </wp:cNvGraphicFramePr>
+            <a:graphic xmlns:a="http://schemas.openxmlformats.org/drawingml/2006/main">
+              <a:graphicData uri="http://schemas.openxmlformats.org/drawingml/2006/picture">
+                <pic:pic xmlns:pic="http://schemas.openxmlformats.org/drawingml/2006/picture">
+                  <pic:nvPicPr>
+                    <pic:cNvPr id="33" name="대회 목록씬.png"/>
+                    <pic:cNvPicPr/>
+                  </pic:nvPicPr>
+                  <pic:blipFill>
+                    <a:blip r:embed="rId26" cstate="print">
+                      <a:extLst>
+                        <a:ext uri="{28A0092B-C50C-407E-A947-70E740481C1C}">
+                          <a14:useLocalDpi xmlns:a14="http://schemas.microsoft.com/office/drawing/2010/main" val="0"/>
+                        </a:ext>
+                      </a:extLst>
+                    </a:blip>
+                    <a:stretch>
+                      <a:fillRect/>
+                    </a:stretch>
+                  </pic:blipFill>
+                  <pic:spPr>
+                    <a:xfrm>
+                      <a:off x="0" y="0"/>
+                      <a:ext cx="1159200" cy="1800000"/>
+                    </a:xfrm>
+                    <a:prstGeom prst="rect">
+                      <a:avLst/>
+                    </a:prstGeom>
+                  </pic:spPr>
+                </pic:pic>
+              </a:graphicData>
+            </a:graphic>
+          </wp:inline>
+        </w:drawing>
+      </w:r>
+    </w:p>
+    <w:p>
+      <w:pPr>
+        <w:widowControl/>
+        <w:wordWrap/>
+        <w:autoSpaceDE/>
+        <w:autoSpaceDN/>
+        <w:spacing w:after="0"/>
+        <w:ind w:leftChars="200" w:left="400"/>
+      </w:pPr>
+      <w:r>
+        <w:rPr>
+          <w:rFonts w:hint="eastAsia"/>
+        </w:rPr>
+        <w:t>C</w:t>
+      </w:r>
+      <w:r>
+        <w:t xml:space="preserve">. </w:t>
+      </w:r>
+      <w:r>
+        <w:rPr>
+          <w:rFonts w:hint="eastAsia"/>
+        </w:rPr>
+        <w:t xml:space="preserve">대회 </w:t>
+      </w:r>
+      <w:proofErr w:type="spellStart"/>
+      <w:r>
+        <w:rPr>
+          <w:rFonts w:hint="eastAsia"/>
+        </w:rPr>
+        <w:t>추가씬</w:t>
+      </w:r>
+      <w:proofErr w:type="spellEnd"/>
+    </w:p>
+    <w:p>
+      <w:pPr>
+        <w:widowControl/>
+        <w:wordWrap/>
+        <w:autoSpaceDE/>
+        <w:autoSpaceDN/>
+        <w:spacing w:after="0"/>
+        <w:ind w:leftChars="200" w:left="400"/>
+      </w:pPr>
+      <w:r>
+        <w:rPr>
+          <w:rFonts w:hint="eastAsia"/>
+          <w:noProof/>
+        </w:rPr>
+        <w:drawing>
+          <wp:inline distT="0" distB="0" distL="0" distR="0" wp14:anchorId="5F155B54" wp14:editId="515D8F3D">
+            <wp:extent cx="1166400" cy="1800000"/>
+            <wp:effectExtent l="0" t="0" r="0" b="0"/>
+            <wp:docPr id="36" name="그림 36"/>
+            <wp:cNvGraphicFramePr>
+              <a:graphicFrameLocks xmlns:a="http://schemas.openxmlformats.org/drawingml/2006/main" noChangeAspect="1"/>
+            </wp:cNvGraphicFramePr>
+            <a:graphic xmlns:a="http://schemas.openxmlformats.org/drawingml/2006/main">
+              <a:graphicData uri="http://schemas.openxmlformats.org/drawingml/2006/picture">
+                <pic:pic xmlns:pic="http://schemas.openxmlformats.org/drawingml/2006/picture">
+                  <pic:nvPicPr>
+                    <pic:cNvPr id="36" name="대회 추가씬.png"/>
+                    <pic:cNvPicPr/>
+                  </pic:nvPicPr>
+                  <pic:blipFill>
+                    <a:blip r:embed="rId27" cstate="print">
+                      <a:extLst>
+                        <a:ext uri="{28A0092B-C50C-407E-A947-70E740481C1C}">
+                          <a14:useLocalDpi xmlns:a14="http://schemas.microsoft.com/office/drawing/2010/main" val="0"/>
+                        </a:ext>
+                      </a:extLst>
+                    </a:blip>
+                    <a:stretch>
+                      <a:fillRect/>
+                    </a:stretch>
+                  </pic:blipFill>
+                  <pic:spPr>
+                    <a:xfrm>
+                      <a:off x="0" y="0"/>
+                      <a:ext cx="1166400" cy="1800000"/>
+                    </a:xfrm>
+                    <a:prstGeom prst="rect">
+                      <a:avLst/>
+                    </a:prstGeom>
+                  </pic:spPr>
+                </pic:pic>
+              </a:graphicData>
+            </a:graphic>
+          </wp:inline>
+        </w:drawing>
+      </w:r>
+    </w:p>
+    <w:p>
+      <w:pPr>
+        <w:widowControl/>
+        <w:wordWrap/>
+        <w:autoSpaceDE/>
+        <w:autoSpaceDN/>
+        <w:spacing w:after="0"/>
+        <w:ind w:leftChars="200" w:left="400"/>
+      </w:pPr>
+      <w:r>
+        <w:rPr>
+          <w:rFonts w:hint="eastAsia"/>
+        </w:rPr>
+        <w:t>D</w:t>
+      </w:r>
+      <w:r>
+        <w:t xml:space="preserve">. </w:t>
+      </w:r>
+      <w:r>
+        <w:rPr>
+          <w:rFonts w:hint="eastAsia"/>
+        </w:rPr>
+        <w:t>대회 관리자 메뉴 씬</w:t>
+      </w:r>
+    </w:p>
+    <w:p>
+      <w:pPr>
+        <w:widowControl/>
+        <w:wordWrap/>
+        <w:autoSpaceDE/>
+        <w:autoSpaceDN/>
+        <w:spacing w:after="0"/>
+        <w:ind w:leftChars="200" w:left="400"/>
+      </w:pPr>
+      <w:r>
+        <w:rPr>
+          <w:rFonts w:hint="eastAsia"/>
+          <w:noProof/>
+        </w:rPr>
+        <w:drawing>
+          <wp:inline distT="0" distB="0" distL="0" distR="0" wp14:anchorId="69603015" wp14:editId="25FED6BB">
+            <wp:extent cx="1144800" cy="1800000"/>
+            <wp:effectExtent l="0" t="0" r="0" b="0"/>
+            <wp:docPr id="32" name="그림 32" descr="앉아있는, 시계, 검은색, 표지판이(가) 표시된 사진&#10;&#10;자동 생성된 설명"/>
+            <wp:cNvGraphicFramePr>
+              <a:graphicFrameLocks xmlns:a="http://schemas.openxmlformats.org/drawingml/2006/main" noChangeAspect="1"/>
+            </wp:cNvGraphicFramePr>
+            <a:graphic xmlns:a="http://schemas.openxmlformats.org/drawingml/2006/main">
+              <a:graphicData uri="http://schemas.openxmlformats.org/drawingml/2006/picture">
+                <pic:pic xmlns:pic="http://schemas.openxmlformats.org/drawingml/2006/picture">
+                  <pic:nvPicPr>
+                    <pic:cNvPr id="32" name="대회 관리씬.png"/>
+                    <pic:cNvPicPr/>
+                  </pic:nvPicPr>
+                  <pic:blipFill>
+                    <a:blip r:embed="rId28" cstate="print">
+                      <a:extLst>
+                        <a:ext uri="{28A0092B-C50C-407E-A947-70E740481C1C}">
+                          <a14:useLocalDpi xmlns:a14="http://schemas.microsoft.com/office/drawing/2010/main" val="0"/>
+                        </a:ext>
+                      </a:extLst>
+                    </a:blip>
+                    <a:stretch>
+                      <a:fillRect/>
+                    </a:stretch>
+                  </pic:blipFill>
+                  <pic:spPr>
+                    <a:xfrm>
+                      <a:off x="0" y="0"/>
+                      <a:ext cx="1144800" cy="1800000"/>
+                    </a:xfrm>
+                    <a:prstGeom prst="rect">
+                      <a:avLst/>
+                    </a:prstGeom>
+                  </pic:spPr>
+                </pic:pic>
+              </a:graphicData>
+            </a:graphic>
+          </wp:inline>
+        </w:drawing>
+      </w:r>
+    </w:p>
+    <w:p>
+      <w:pPr>
+        <w:widowControl/>
+        <w:wordWrap/>
+        <w:autoSpaceDE/>
+        <w:autoSpaceDN/>
+        <w:rPr>
+          <w:rFonts w:hint="eastAsia"/>
+        </w:rPr>
+      </w:pPr>
+      <w:r>
+        <w:br w:type="page"/>
+      </w:r>
+    </w:p>
+    <w:p>
+      <w:pPr>
+        <w:widowControl/>
+        <w:wordWrap/>
+        <w:autoSpaceDE/>
+        <w:autoSpaceDN/>
+        <w:spacing w:after="0"/>
+        <w:ind w:leftChars="200" w:left="400"/>
+      </w:pPr>
+      <w:r>
+        <w:rPr>
+          <w:rFonts w:hint="eastAsia"/>
+        </w:rPr>
+        <w:lastRenderedPageBreak/>
+        <w:t>E</w:t>
+      </w:r>
+      <w:r>
+        <w:t xml:space="preserve">. </w:t>
+      </w:r>
+      <w:r>
+        <w:rPr>
+          <w:rFonts w:hint="eastAsia"/>
+        </w:rPr>
+        <w:t xml:space="preserve">퀴즈 </w:t>
+      </w:r>
+      <w:proofErr w:type="spellStart"/>
+      <w:r>
+        <w:rPr>
+          <w:rFonts w:hint="eastAsia"/>
+        </w:rPr>
+        <w:t>목록씬</w:t>
+      </w:r>
+      <w:proofErr w:type="spellEnd"/>
+    </w:p>
+    <w:p>
+      <w:pPr>
+        <w:widowControl/>
+        <w:wordWrap/>
+        <w:autoSpaceDE/>
+        <w:autoSpaceDN/>
+        <w:spacing w:after="0"/>
+        <w:ind w:leftChars="200" w:left="400"/>
+      </w:pPr>
+      <w:r>
+        <w:rPr>
+          <w:rFonts w:hint="eastAsia"/>
+          <w:noProof/>
+        </w:rPr>
+        <w:drawing>
+          <wp:inline distT="0" distB="0" distL="0" distR="0" wp14:anchorId="38E4CC75" wp14:editId="3C8474C1">
+            <wp:extent cx="1159200" cy="1800000"/>
+            <wp:effectExtent l="0" t="0" r="3175" b="0"/>
+            <wp:docPr id="38" name="그림 38"/>
+            <wp:cNvGraphicFramePr>
+              <a:graphicFrameLocks xmlns:a="http://schemas.openxmlformats.org/drawingml/2006/main" noChangeAspect="1"/>
+            </wp:cNvGraphicFramePr>
+            <a:graphic xmlns:a="http://schemas.openxmlformats.org/drawingml/2006/main">
+              <a:graphicData uri="http://schemas.openxmlformats.org/drawingml/2006/picture">
+                <pic:pic xmlns:pic="http://schemas.openxmlformats.org/drawingml/2006/picture">
+                  <pic:nvPicPr>
+                    <pic:cNvPr id="38" name="퀴즈 목록씬.png"/>
+                    <pic:cNvPicPr/>
+                  </pic:nvPicPr>
+                  <pic:blipFill>
+                    <a:blip r:embed="rId29" cstate="print">
+                      <a:extLst>
+                        <a:ext uri="{28A0092B-C50C-407E-A947-70E740481C1C}">
+                          <a14:useLocalDpi xmlns:a14="http://schemas.microsoft.com/office/drawing/2010/main" val="0"/>
+                        </a:ext>
+                      </a:extLst>
+                    </a:blip>
+                    <a:stretch>
+                      <a:fillRect/>
+                    </a:stretch>
+                  </pic:blipFill>
+                  <pic:spPr>
+                    <a:xfrm>
+                      <a:off x="0" y="0"/>
+                      <a:ext cx="1159200" cy="1800000"/>
+                    </a:xfrm>
+                    <a:prstGeom prst="rect">
+                      <a:avLst/>
+                    </a:prstGeom>
+                  </pic:spPr>
+                </pic:pic>
+              </a:graphicData>
+            </a:graphic>
+          </wp:inline>
+        </w:drawing>
+      </w:r>
+    </w:p>
+    <w:p>
+      <w:pPr>
+        <w:widowControl/>
+        <w:wordWrap/>
+        <w:autoSpaceDE/>
+        <w:autoSpaceDN/>
+        <w:spacing w:after="0"/>
+        <w:ind w:leftChars="200" w:left="400"/>
+      </w:pPr>
+      <w:r>
+        <w:rPr>
+          <w:rFonts w:hint="eastAsia"/>
+        </w:rPr>
+        <w:t>F</w:t>
+      </w:r>
+      <w:r>
+        <w:t xml:space="preserve">. </w:t>
+      </w:r>
+      <w:r>
+        <w:rPr>
+          <w:rFonts w:hint="eastAsia"/>
+        </w:rPr>
+        <w:t xml:space="preserve">대회 </w:t>
+      </w:r>
+      <w:proofErr w:type="spellStart"/>
+      <w:r>
+        <w:rPr>
+          <w:rFonts w:hint="eastAsia"/>
+        </w:rPr>
+        <w:t>설정씬</w:t>
+      </w:r>
+      <w:proofErr w:type="spellEnd"/>
+    </w:p>
+    <w:p>
+      <w:pPr>
+        <w:widowControl/>
+        <w:wordWrap/>
+        <w:autoSpaceDE/>
+        <w:autoSpaceDN/>
+        <w:spacing w:after="0"/>
+        <w:ind w:leftChars="200" w:left="400"/>
+      </w:pPr>
+      <w:r>
+        <w:rPr>
+          <w:rFonts w:hint="eastAsia"/>
+          <w:noProof/>
+        </w:rPr>
+        <w:drawing>
+          <wp:inline distT="0" distB="0" distL="0" distR="0" wp14:anchorId="0006CF4C" wp14:editId="1E506CB5">
+            <wp:extent cx="1144800" cy="1800000"/>
+            <wp:effectExtent l="0" t="0" r="0" b="0"/>
+            <wp:docPr id="34" name="그림 34"/>
+            <wp:cNvGraphicFramePr>
+              <a:graphicFrameLocks xmlns:a="http://schemas.openxmlformats.org/drawingml/2006/main" noChangeAspect="1"/>
+            </wp:cNvGraphicFramePr>
+            <a:graphic xmlns:a="http://schemas.openxmlformats.org/drawingml/2006/main">
+              <a:graphicData uri="http://schemas.openxmlformats.org/drawingml/2006/picture">
+                <pic:pic xmlns:pic="http://schemas.openxmlformats.org/drawingml/2006/picture">
+                  <pic:nvPicPr>
+                    <pic:cNvPr id="34" name="대회 설정씬.png"/>
+                    <pic:cNvPicPr/>
+                  </pic:nvPicPr>
+                  <pic:blipFill>
+                    <a:blip r:embed="rId30" cstate="print">
+                      <a:extLst>
+                        <a:ext uri="{28A0092B-C50C-407E-A947-70E740481C1C}">
+                          <a14:useLocalDpi xmlns:a14="http://schemas.microsoft.com/office/drawing/2010/main" val="0"/>
+                        </a:ext>
+                      </a:extLst>
+                    </a:blip>
+                    <a:stretch>
+                      <a:fillRect/>
+                    </a:stretch>
+                  </pic:blipFill>
+                  <pic:spPr>
+                    <a:xfrm>
+                      <a:off x="0" y="0"/>
+                      <a:ext cx="1144800" cy="1800000"/>
+                    </a:xfrm>
+                    <a:prstGeom prst="rect">
+                      <a:avLst/>
+                    </a:prstGeom>
+                  </pic:spPr>
+                </pic:pic>
+              </a:graphicData>
+            </a:graphic>
+          </wp:inline>
+        </w:drawing>
+      </w:r>
+    </w:p>
+    <w:p>
+      <w:pPr>
+        <w:widowControl/>
+        <w:wordWrap/>
+        <w:autoSpaceDE/>
+        <w:autoSpaceDN/>
+        <w:spacing w:after="0"/>
+        <w:ind w:leftChars="200" w:left="400"/>
+        <w:rPr>
+          <w:rFonts w:asciiTheme="minorEastAsia" w:hAnsiTheme="minorEastAsia"/>
+          <w:kern w:val="0"/>
+        </w:rPr>
+      </w:pPr>
+      <w:r>
+        <w:rPr>
+          <w:rFonts w:hint="eastAsia"/>
+        </w:rPr>
+        <w:t>G</w:t>
+      </w:r>
+      <w:r>
+        <w:t xml:space="preserve">. </w:t>
+      </w:r>
+      <w:r>
+        <w:rPr>
+          <w:rFonts w:hint="eastAsia"/>
+        </w:rPr>
+        <w:t xml:space="preserve">대회 시작 </w:t>
+      </w:r>
+      <w:r>
+        <w:rPr>
+          <w:rFonts w:asciiTheme="minorEastAsia" w:hAnsiTheme="minorEastAsia" w:hint="eastAsia"/>
+          <w:kern w:val="0"/>
+        </w:rPr>
+        <w:t>•</w:t>
+      </w:r>
+      <w:r>
+        <w:rPr>
+          <w:rFonts w:asciiTheme="minorEastAsia" w:hAnsiTheme="minorEastAsia" w:hint="eastAsia"/>
+          <w:kern w:val="0"/>
+        </w:rPr>
+        <w:t xml:space="preserve"> </w:t>
+      </w:r>
+      <w:proofErr w:type="spellStart"/>
+      <w:r>
+        <w:rPr>
+          <w:rFonts w:asciiTheme="minorEastAsia" w:hAnsiTheme="minorEastAsia" w:hint="eastAsia"/>
+          <w:kern w:val="0"/>
+        </w:rPr>
+        <w:t>종료씬</w:t>
+      </w:r>
+      <w:proofErr w:type="spellEnd"/>
+    </w:p>
+    <w:p>
+      <w:pPr>
+        <w:widowControl/>
+        <w:wordWrap/>
+        <w:autoSpaceDE/>
+        <w:autoSpaceDN/>
+        <w:spacing w:after="0"/>
+        <w:ind w:leftChars="200" w:left="400"/>
+      </w:pPr>
+      <w:r>
+        <w:rPr>
+          <w:rFonts w:hint="eastAsia"/>
+          <w:noProof/>
+        </w:rPr>
+        <w:drawing>
+          <wp:inline distT="0" distB="0" distL="0" distR="0" wp14:anchorId="0CC799E6" wp14:editId="5BE5EA0A">
+            <wp:extent cx="1141200" cy="1800000"/>
+            <wp:effectExtent l="0" t="0" r="1905" b="0"/>
+            <wp:docPr id="35" name="그림 35"/>
+            <wp:cNvGraphicFramePr>
+              <a:graphicFrameLocks xmlns:a="http://schemas.openxmlformats.org/drawingml/2006/main" noChangeAspect="1"/>
+            </wp:cNvGraphicFramePr>
+            <a:graphic xmlns:a="http://schemas.openxmlformats.org/drawingml/2006/main">
+              <a:graphicData uri="http://schemas.openxmlformats.org/drawingml/2006/picture">
+                <pic:pic xmlns:pic="http://schemas.openxmlformats.org/drawingml/2006/picture">
+                  <pic:nvPicPr>
+                    <pic:cNvPr id="35" name="대회 시작종료씬.png"/>
+                    <pic:cNvPicPr/>
+                  </pic:nvPicPr>
+                  <pic:blipFill>
+                    <a:blip r:embed="rId31" cstate="print">
+                      <a:extLst>
+                        <a:ext uri="{28A0092B-C50C-407E-A947-70E740481C1C}">
+                          <a14:useLocalDpi xmlns:a14="http://schemas.microsoft.com/office/drawing/2010/main" val="0"/>
+                        </a:ext>
+                      </a:extLst>
+                    </a:blip>
+                    <a:stretch>
+                      <a:fillRect/>
+                    </a:stretch>
+                  </pic:blipFill>
+                  <pic:spPr>
+                    <a:xfrm>
+                      <a:off x="0" y="0"/>
+                      <a:ext cx="1141200" cy="1800000"/>
+                    </a:xfrm>
+                    <a:prstGeom prst="rect">
+                      <a:avLst/>
+                    </a:prstGeom>
+                  </pic:spPr>
+                </pic:pic>
+              </a:graphicData>
+            </a:graphic>
+          </wp:inline>
+        </w:drawing>
+      </w:r>
+    </w:p>
+    <w:p>
+      <w:pPr>
+        <w:widowControl/>
+        <w:wordWrap/>
+        <w:autoSpaceDE/>
+        <w:autoSpaceDN/>
+        <w:spacing w:after="0"/>
+        <w:ind w:leftChars="200" w:left="400"/>
+      </w:pPr>
+      <w:r>
+        <w:rPr>
+          <w:rFonts w:hint="eastAsia"/>
+        </w:rPr>
+        <w:t>H</w:t>
+      </w:r>
+      <w:r>
+        <w:t xml:space="preserve">. </w:t>
+      </w:r>
+      <w:r>
+        <w:rPr>
+          <w:rFonts w:hint="eastAsia"/>
+        </w:rPr>
+        <w:t xml:space="preserve">실시간 </w:t>
+      </w:r>
+      <w:proofErr w:type="spellStart"/>
+      <w:r>
+        <w:rPr>
+          <w:rFonts w:hint="eastAsia"/>
+        </w:rPr>
+        <w:t>랭킹씬</w:t>
+      </w:r>
+      <w:proofErr w:type="spellEnd"/>
+    </w:p>
+    <w:p>
+      <w:pPr>
+        <w:widowControl/>
+        <w:wordWrap/>
+        <w:autoSpaceDE/>
+        <w:autoSpaceDN/>
+        <w:spacing w:after="0"/>
+        <w:ind w:leftChars="200" w:left="400"/>
+      </w:pPr>
+      <w:r>
+        <w:rPr>
+          <w:rFonts w:hint="eastAsia"/>
+          <w:noProof/>
+        </w:rPr>
+        <w:drawing>
+          <wp:inline distT="0" distB="0" distL="0" distR="0" wp14:anchorId="17F0A294" wp14:editId="2A137FAB">
+            <wp:extent cx="1148400" cy="1800000"/>
+            <wp:effectExtent l="0" t="0" r="0" b="0"/>
+            <wp:docPr id="37" name="그림 37"/>
+            <wp:cNvGraphicFramePr>
+              <a:graphicFrameLocks xmlns:a="http://schemas.openxmlformats.org/drawingml/2006/main" noChangeAspect="1"/>
+            </wp:cNvGraphicFramePr>
+            <a:graphic xmlns:a="http://schemas.openxmlformats.org/drawingml/2006/main">
+              <a:graphicData uri="http://schemas.openxmlformats.org/drawingml/2006/picture">
+                <pic:pic xmlns:pic="http://schemas.openxmlformats.org/drawingml/2006/picture">
+                  <pic:nvPicPr>
+                    <pic:cNvPr id="37" name="랭킹씬.png"/>
+                    <pic:cNvPicPr/>
+                  </pic:nvPicPr>
+                  <pic:blipFill>
+                    <a:blip r:embed="rId32" cstate="print">
+                      <a:extLst>
+                        <a:ext uri="{28A0092B-C50C-407E-A947-70E740481C1C}">
+                          <a14:useLocalDpi xmlns:a14="http://schemas.microsoft.com/office/drawing/2010/main" val="0"/>
+                        </a:ext>
+                      </a:extLst>
+                    </a:blip>
+                    <a:stretch>
+                      <a:fillRect/>
+                    </a:stretch>
+                  </pic:blipFill>
+                  <pic:spPr>
+                    <a:xfrm>
+                      <a:off x="0" y="0"/>
+                      <a:ext cx="1148400" cy="1800000"/>
+                    </a:xfrm>
+                    <a:prstGeom prst="rect">
+                      <a:avLst/>
+                    </a:prstGeom>
+                  </pic:spPr>
+                </pic:pic>
+              </a:graphicData>
+            </a:graphic>
+          </wp:inline>
+        </w:drawing>
+      </w:r>
+      <w:bookmarkStart w:id="0" w:name="_GoBack"/>
+      <w:bookmarkEnd w:id="0"/>
+    </w:p>
+    <w:p>
+      <w:pPr>
+        <w:widowControl/>
+        <w:wordWrap/>
+        <w:autoSpaceDE/>
+        <w:autoSpaceDN/>
+        <w:rPr>
+          <w:rFonts w:hint="eastAsia"/>
+        </w:rPr>
+      </w:pPr>
+      <w:r>
+        <w:br w:type="page"/>
+      </w:r>
     </w:p>
     <w:p>
       <w:pPr>
@@ -8620,6 +9257,7 @@
         <w:ind w:leftChars="100" w:left="200"/>
       </w:pPr>
       <w:r>
+        <w:lastRenderedPageBreak/>
         <w:t xml:space="preserve">4) </w:t>
       </w:r>
       <w:r>
@@ -9677,7 +10315,7 @@
           <w:rFonts w:ascii="맑은 고딕" w:eastAsia="맑은 고딕" w:hAnsi="맑은 고딕" w:cs="Arial"/>
         </w:rPr>
       </w:pPr>
-      <w:hyperlink r:id="rId25" w:history="1">
+      <w:hyperlink r:id="rId33" w:history="1">
         <w:r>
           <w:rPr>
             <w:rStyle w:val="a7"/>
@@ -9706,7 +10344,7 @@
       </w:r>
     </w:p>
     <w:p>
-      <w:hyperlink r:id="rId26" w:history="1">
+      <w:hyperlink r:id="rId34" w:history="1">
         <w:r>
           <w:rPr>
             <w:rStyle w:val="a7"/>
@@ -9885,7 +10523,7 @@
                     <pic:cNvPicPr/>
                   </pic:nvPicPr>
                   <pic:blipFill>
-                    <a:blip r:embed="rId27" cstate="print">
+                    <a:blip r:embed="rId35" cstate="print">
                       <a:extLst>
                         <a:ext uri="{28A0092B-C50C-407E-A947-70E740481C1C}">
                           <a14:useLocalDpi xmlns:a14="http://schemas.microsoft.com/office/drawing/2010/main" val="0"/>
@@ -9953,7 +10591,7 @@
                     <pic:cNvPicPr/>
                   </pic:nvPicPr>
                   <pic:blipFill>
-                    <a:blip r:embed="rId28" cstate="print">
+                    <a:blip r:embed="rId36" cstate="print">
                       <a:extLst>
                         <a:ext uri="{28A0092B-C50C-407E-A947-70E740481C1C}">
                           <a14:useLocalDpi xmlns:a14="http://schemas.microsoft.com/office/drawing/2010/main" val="0"/>
@@ -10021,7 +10659,7 @@
                     <pic:cNvPicPr/>
                   </pic:nvPicPr>
                   <pic:blipFill>
-                    <a:blip r:embed="rId29" cstate="print">
+                    <a:blip r:embed="rId37" cstate="print">
                       <a:extLst>
                         <a:ext uri="{28A0092B-C50C-407E-A947-70E740481C1C}">
                           <a14:useLocalDpi xmlns:a14="http://schemas.microsoft.com/office/drawing/2010/main" val="0"/>
@@ -10089,7 +10727,7 @@
                     <pic:cNvPicPr/>
                   </pic:nvPicPr>
                   <pic:blipFill>
-                    <a:blip r:embed="rId30" cstate="print">
+                    <a:blip r:embed="rId38" cstate="print">
                       <a:extLst>
                         <a:ext uri="{28A0092B-C50C-407E-A947-70E740481C1C}">
                           <a14:useLocalDpi xmlns:a14="http://schemas.microsoft.com/office/drawing/2010/main" val="0"/>
@@ -10157,7 +10795,7 @@
                     <pic:cNvPicPr/>
                   </pic:nvPicPr>
                   <pic:blipFill>
-                    <a:blip r:embed="rId31" cstate="print">
+                    <a:blip r:embed="rId39" cstate="print">
                       <a:extLst>
                         <a:ext uri="{28A0092B-C50C-407E-A947-70E740481C1C}">
                           <a14:useLocalDpi xmlns:a14="http://schemas.microsoft.com/office/drawing/2010/main" val="0"/>
@@ -10225,7 +10863,7 @@
                     <pic:cNvPicPr/>
                   </pic:nvPicPr>
                   <pic:blipFill>
-                    <a:blip r:embed="rId32" cstate="print">
+                    <a:blip r:embed="rId40" cstate="print">
                       <a:extLst>
                         <a:ext uri="{28A0092B-C50C-407E-A947-70E740481C1C}">
                           <a14:useLocalDpi xmlns:a14="http://schemas.microsoft.com/office/drawing/2010/main" val="0"/>
@@ -10292,7 +10930,7 @@
                     <pic:cNvPicPr/>
                   </pic:nvPicPr>
                   <pic:blipFill>
-                    <a:blip r:embed="rId33" cstate="print">
+                    <a:blip r:embed="rId41" cstate="print">
                       <a:extLst>
                         <a:ext uri="{28A0092B-C50C-407E-A947-70E740481C1C}">
                           <a14:useLocalDpi xmlns:a14="http://schemas.microsoft.com/office/drawing/2010/main" val="0"/>
@@ -10472,66 +11110,46 @@
           <w:sz w:val="18"/>
           <w:szCs w:val="20"/>
         </w:rPr>
-        <w:t xml:space="preserve"> </w:t>
-      </w:r>
-      <w:proofErr w:type="spellStart"/>
-      <w:r>
-        <w:rPr>
+        <w:t xml:space="preserve"> fication)’</w:t>
+      </w:r>
+      <w:r>
+        <w:rPr>
+          <w:rFonts w:hint="eastAsia"/>
           <w:sz w:val="18"/>
           <w:szCs w:val="20"/>
         </w:rPr>
-        <w:t>fication</w:t>
-      </w:r>
-      <w:proofErr w:type="spellEnd"/>
+        <w:t>를 합친 신조어로 게임에서 흔히 볼 수 있는</w:t>
+      </w:r>
       <w:r>
         <w:rPr>
           <w:sz w:val="18"/>
           <w:szCs w:val="20"/>
         </w:rPr>
-        <w:t>)’</w:t>
-      </w:r>
-      <w:proofErr w:type="spellStart"/>
-      <w:r>
-        <w:rPr>
-          <w:rFonts w:hint="eastAsia"/>
-          <w:sz w:val="18"/>
-          <w:szCs w:val="20"/>
-        </w:rPr>
-        <w:t>를</w:t>
-      </w:r>
-      <w:proofErr w:type="spellEnd"/>
-      <w:r>
-        <w:rPr>
-          <w:rFonts w:hint="eastAsia"/>
-          <w:sz w:val="18"/>
-          <w:szCs w:val="20"/>
-        </w:rPr>
-        <w:t xml:space="preserve"> 합친 신조어로 게임에서 흔히 볼 수 있는</w:t>
-      </w:r>
-      <w:r>
-        <w:rPr>
-          <w:sz w:val="18"/>
-          <w:szCs w:val="20"/>
-        </w:rPr>
         <w:t xml:space="preserve"> </w:t>
       </w:r>
-      <w:proofErr w:type="spellStart"/>
       <w:r>
         <w:rPr>
           <w:rFonts w:asciiTheme="minorEastAsia" w:hAnsiTheme="minorEastAsia" w:hint="eastAsia"/>
           <w:sz w:val="18"/>
           <w:szCs w:val="20"/>
         </w:rPr>
-        <w:t>재미보〮상경〮쟁</w:t>
-      </w:r>
-      <w:proofErr w:type="spellEnd"/>
+        <w:t>재미보〮상경〮쟁 등의 요소를 다른 분야에 적용하는 기법이다.</w:t>
+      </w:r>
+      <w:r>
+        <w:rPr>
+          <w:rFonts w:asciiTheme="minorEastAsia" w:hAnsiTheme="minorEastAsia"/>
+          <w:sz w:val="18"/>
+          <w:szCs w:val="20"/>
+        </w:rPr>
+        <w:t xml:space="preserve"> [</w:t>
+      </w:r>
       <w:r>
         <w:rPr>
           <w:rFonts w:asciiTheme="minorEastAsia" w:hAnsiTheme="minorEastAsia" w:hint="eastAsia"/>
           <w:sz w:val="18"/>
           <w:szCs w:val="20"/>
         </w:rPr>
-        <w:t xml:space="preserve"> 등의 요소를 다른 분야에 적용하는 기법이다.</w:t>
+        <w:t xml:space="preserve">참조 링크 </w:t>
       </w:r>
       <w:r>
         <w:rPr>
@@ -10539,33 +11157,7 @@
           <w:sz w:val="18"/>
           <w:szCs w:val="20"/>
         </w:rPr>
-        <w:t xml:space="preserve"> [</w:t>
-      </w:r>
-      <w:r>
-        <w:rPr>
-          <w:rFonts w:asciiTheme="minorEastAsia" w:hAnsiTheme="minorEastAsia" w:hint="eastAsia"/>
-          <w:sz w:val="18"/>
-          <w:szCs w:val="20"/>
-        </w:rPr>
-        <w:t xml:space="preserve">참조 링크 </w:t>
-      </w:r>
-      <w:proofErr w:type="spellStart"/>
-      <w:r>
-        <w:rPr>
-          <w:rFonts w:asciiTheme="minorEastAsia" w:hAnsiTheme="minorEastAsia"/>
-          <w:sz w:val="18"/>
-          <w:szCs w:val="20"/>
-        </w:rPr>
-        <w:t>Naver</w:t>
-      </w:r>
-      <w:proofErr w:type="spellEnd"/>
-      <w:r>
-        <w:rPr>
-          <w:rFonts w:asciiTheme="minorEastAsia" w:hAnsiTheme="minorEastAsia"/>
-          <w:sz w:val="18"/>
-          <w:szCs w:val="20"/>
-        </w:rPr>
-        <w:t xml:space="preserve"> </w:t>
+        <w:t xml:space="preserve">Naver </w:t>
       </w:r>
       <w:r>
         <w:rPr>
@@ -12308,7 +12900,7 @@
 </file>
 
 <file path=customXml/itemProps1.xml><?xml version="1.0" encoding="utf-8"?>
-<ds:datastoreItem xmlns:ds="http://schemas.openxmlformats.org/officeDocument/2006/customXml" ds:itemID="{E78D7006-C6E4-491E-80D2-D098F5C70449}">
+<ds:datastoreItem xmlns:ds="http://schemas.openxmlformats.org/officeDocument/2006/customXml" ds:itemID="{7E0D6829-668E-4839-9437-0A25F7F43964}">
   <ds:schemaRefs>
     <ds:schemaRef ds:uri="http://schemas.openxmlformats.org/officeDocument/2006/bibliography"/>
   </ds:schemaRefs>

</xml_diff>